<commit_message>
Updated instruction under monitoring
</commit_message>
<xml_diff>
--- a/Readme.docx
+++ b/Readme.docx
@@ -93,21 +93,7 @@
         <w:rPr>
           <w:rFonts w:ascii="Times New Roman" w:eastAsia="Roboto" w:hAnsi="Times New Roman" w:cs="Times New Roman"/>
         </w:rPr>
-        <w:t xml:space="preserve">First, make sure you have Flask installed. You can install it using pip if you haven't already. Additionally, you'll need </w:t>
-      </w:r>
-      <w:proofErr w:type="gramStart"/>
-      <w:r>
-        <w:rPr>
-          <w:rFonts w:ascii="Times New Roman" w:eastAsia="Roboto" w:hAnsi="Times New Roman" w:cs="Times New Roman"/>
-        </w:rPr>
-        <w:t>Flask</w:t>
-      </w:r>
-      <w:proofErr w:type="gramEnd"/>
-      <w:r>
-        <w:rPr>
-          <w:rFonts w:ascii="Times New Roman" w:eastAsia="Roboto" w:hAnsi="Times New Roman" w:cs="Times New Roman"/>
-        </w:rPr>
-        <w:t>-Talisman for enforcing HTTPS. Install them using:</w:t>
+        <w:t>First, make sure you have Flask installed. You can install it using pip if you haven't already. Additionally, you'll need Flask-Talisman for enforcing HTTPS. Install them using:</w:t>
       </w:r>
     </w:p>
     <w:p>
@@ -336,16 +322,8 @@
         <w:rPr>
           <w:rFonts w:ascii="Times New Roman" w:eastAsia="Roboto" w:hAnsi="Times New Roman" w:cs="Times New Roman"/>
         </w:rPr>
-        <w:t xml:space="preserve">Access the application using the URL: </w:t>
-      </w:r>
-      <w:proofErr w:type="gramStart"/>
-      <w:r>
-        <w:rPr>
-          <w:rFonts w:ascii="Times New Roman" w:eastAsia="Roboto" w:hAnsi="Times New Roman" w:cs="Times New Roman"/>
-        </w:rPr>
-        <w:t>http://127.0.0.1:5000</w:t>
-      </w:r>
-      <w:proofErr w:type="gramEnd"/>
+        <w:t>Access the application using the URL: http://127.0.0.1:5000</w:t>
+      </w:r>
     </w:p>
     <w:p>
       <w:pPr>
@@ -841,14 +819,7 @@
         <w:rPr>
           <w:rFonts w:ascii="Times New Roman" w:eastAsia="Roboto" w:hAnsi="Times New Roman" w:cs="Times New Roman"/>
         </w:rPr>
-        <w:t xml:space="preserve"> 1 year. It is configurable and can be modified </w:t>
-      </w:r>
-      <w:proofErr w:type="gramStart"/>
-      <w:r>
-        <w:rPr>
-          <w:rFonts w:ascii="Times New Roman" w:eastAsia="Roboto" w:hAnsi="Times New Roman" w:cs="Times New Roman"/>
-        </w:rPr>
-        <w:t>using</w:t>
+        <w:t xml:space="preserve"> 1 year. It is configurable and can be modified using</w:t>
       </w:r>
       <w:r>
         <w:rPr>
@@ -868,7 +839,6 @@
         </w:rPr>
         <w:t>-days</w:t>
       </w:r>
-      <w:proofErr w:type="gramEnd"/>
       <w:r>
         <w:rPr>
           <w:rFonts w:ascii="Times New Roman" w:eastAsia="Roboto" w:hAnsi="Times New Roman" w:cs="Times New Roman"/>
@@ -1001,21 +971,7 @@
         <w:rPr>
           <w:rFonts w:ascii="Times New Roman" w:eastAsia="Roboto" w:hAnsi="Times New Roman" w:cs="Times New Roman"/>
         </w:rPr>
-        <w:t xml:space="preserve">-secure for https). If you want to test https or </w:t>
-      </w:r>
-      <w:proofErr w:type="gramStart"/>
-      <w:r>
-        <w:rPr>
-          <w:rFonts w:ascii="Times New Roman" w:eastAsia="Roboto" w:hAnsi="Times New Roman" w:cs="Times New Roman"/>
-        </w:rPr>
-        <w:t>http</w:t>
-      </w:r>
-      <w:proofErr w:type="gramEnd"/>
-      <w:r>
-        <w:rPr>
-          <w:rFonts w:ascii="Times New Roman" w:eastAsia="Roboto" w:hAnsi="Times New Roman" w:cs="Times New Roman"/>
-        </w:rPr>
-        <w:t xml:space="preserve"> follow these steps</w:t>
+        <w:t>-secure for https). If you want to test https or http follow these steps</w:t>
       </w:r>
       <w:r>
         <w:rPr>
@@ -1212,19 +1168,9 @@
           <w:b/>
           <w:bCs/>
         </w:rPr>
-        <w:t>hello-world-flask-</w:t>
-      </w:r>
-      <w:proofErr w:type="gramStart"/>
-      <w:r>
-        <w:rPr>
-          <w:rFonts w:ascii="Times New Roman" w:eastAsia="Roboto" w:hAnsi="Times New Roman" w:cs="Times New Roman"/>
-          <w:b/>
-          <w:bCs/>
-        </w:rPr>
-        <w:t>app:latest</w:t>
+        <w:t>hello-world-flask-app:latest</w:t>
       </w:r>
       <w:proofErr w:type="spellEnd"/>
-      <w:proofErr w:type="gramEnd"/>
       <w:r>
         <w:rPr>
           <w:rFonts w:ascii="Times New Roman" w:eastAsia="Roboto" w:hAnsi="Times New Roman" w:cs="Times New Roman"/>
@@ -1337,19 +1283,9 @@
           <w:b/>
           <w:bCs/>
         </w:rPr>
-        <w:t>hello-world-flask-</w:t>
-      </w:r>
-      <w:proofErr w:type="gramStart"/>
-      <w:r>
-        <w:rPr>
-          <w:rFonts w:ascii="Times New Roman" w:eastAsia="Roboto" w:hAnsi="Times New Roman" w:cs="Times New Roman"/>
-          <w:b/>
-          <w:bCs/>
-        </w:rPr>
-        <w:t>app:latest</w:t>
+        <w:t>hello-world-flask-app:latest</w:t>
       </w:r>
       <w:proofErr w:type="spellEnd"/>
-      <w:proofErr w:type="gramEnd"/>
     </w:p>
     <w:p>
       <w:pPr>
@@ -1395,16 +1331,8 @@
           <w:rFonts w:ascii="Times New Roman" w:eastAsia="Roboto" w:hAnsi="Times New Roman" w:cs="Times New Roman"/>
         </w:rPr>
         <w:lastRenderedPageBreak/>
-        <w:t xml:space="preserve">Check the container is </w:t>
-      </w:r>
-      <w:proofErr w:type="gramStart"/>
-      <w:r>
-        <w:rPr>
-          <w:rFonts w:ascii="Times New Roman" w:eastAsia="Roboto" w:hAnsi="Times New Roman" w:cs="Times New Roman"/>
-        </w:rPr>
-        <w:t>running</w:t>
-      </w:r>
-      <w:proofErr w:type="gramEnd"/>
+        <w:t>Check the container is running</w:t>
+      </w:r>
     </w:p>
     <w:p>
       <w:pPr>
@@ -1576,19 +1504,9 @@
           <w:b/>
           <w:bCs/>
         </w:rPr>
-        <w:t>hello-world-flask-</w:t>
-      </w:r>
-      <w:proofErr w:type="gramStart"/>
-      <w:r>
-        <w:rPr>
-          <w:rFonts w:ascii="Times New Roman" w:eastAsia="Roboto" w:hAnsi="Times New Roman" w:cs="Times New Roman"/>
-          <w:b/>
-          <w:bCs/>
-        </w:rPr>
-        <w:t>app:latest</w:t>
+        <w:t>hello-world-flask-app:latest</w:t>
       </w:r>
       <w:proofErr w:type="spellEnd"/>
-      <w:proofErr w:type="gramEnd"/>
       <w:r>
         <w:rPr>
           <w:rFonts w:ascii="Times New Roman" w:eastAsia="Roboto" w:hAnsi="Times New Roman" w:cs="Times New Roman"/>
@@ -1643,16 +1561,8 @@
         <w:rPr>
           <w:rFonts w:ascii="Times New Roman" w:eastAsia="Roboto" w:hAnsi="Times New Roman" w:cs="Times New Roman"/>
         </w:rPr>
-        <w:t xml:space="preserve">If container is running, then access the application from the </w:t>
-      </w:r>
-      <w:proofErr w:type="gramStart"/>
-      <w:r>
-        <w:rPr>
-          <w:rFonts w:ascii="Times New Roman" w:eastAsia="Roboto" w:hAnsi="Times New Roman" w:cs="Times New Roman"/>
-        </w:rPr>
-        <w:t>browser</w:t>
-      </w:r>
-      <w:proofErr w:type="gramEnd"/>
+        <w:t>If container is running, then access the application from the browser</w:t>
+      </w:r>
     </w:p>
     <w:p>
       <w:pPr>
@@ -1815,21 +1725,7 @@
         <w:rPr>
           <w:rFonts w:ascii="Times New Roman" w:eastAsia="Roboto" w:hAnsi="Times New Roman" w:cs="Times New Roman"/>
         </w:rPr>
-        <w:t xml:space="preserve"> server on this instance. </w:t>
-      </w:r>
-      <w:proofErr w:type="gramStart"/>
-      <w:r>
-        <w:rPr>
-          <w:rFonts w:ascii="Times New Roman" w:eastAsia="Roboto" w:hAnsi="Times New Roman" w:cs="Times New Roman"/>
-        </w:rPr>
-        <w:t>Run</w:t>
-      </w:r>
-      <w:proofErr w:type="gramEnd"/>
-      <w:r>
-        <w:rPr>
-          <w:rFonts w:ascii="Times New Roman" w:eastAsia="Roboto" w:hAnsi="Times New Roman" w:cs="Times New Roman"/>
-        </w:rPr>
-        <w:t xml:space="preserve"> the following steps to create the infrastructure</w:t>
+        <w:t xml:space="preserve"> server on this instance. Run the following steps to create the infrastructure</w:t>
       </w:r>
       <w:r>
         <w:rPr>
@@ -1994,18 +1890,8 @@
           <w:b/>
           <w:bCs/>
         </w:rPr>
-        <w:t xml:space="preserve"> </w:t>
-      </w:r>
-      <w:proofErr w:type="gramStart"/>
-      <w:r>
-        <w:rPr>
-          <w:rFonts w:ascii="Times New Roman" w:eastAsia="Roboto" w:hAnsi="Times New Roman" w:cs="Times New Roman"/>
-          <w:b/>
-          <w:bCs/>
-        </w:rPr>
-        <w:t>configure</w:t>
-      </w:r>
-      <w:proofErr w:type="gramEnd"/>
+        <w:t xml:space="preserve"> configure</w:t>
+      </w:r>
     </w:p>
     <w:p>
       <w:pPr>
@@ -2119,21 +2005,7 @@
         <w:rPr>
           <w:rFonts w:ascii="Times New Roman" w:eastAsia="Roboto" w:hAnsi="Times New Roman" w:cs="Times New Roman"/>
         </w:rPr>
-        <w:t xml:space="preserve"> (it </w:t>
-      </w:r>
-      <w:proofErr w:type="gramStart"/>
-      <w:r>
-        <w:rPr>
-          <w:rFonts w:ascii="Times New Roman" w:eastAsia="Roboto" w:hAnsi="Times New Roman" w:cs="Times New Roman"/>
-        </w:rPr>
-        <w:t>return</w:t>
-      </w:r>
-      <w:proofErr w:type="gramEnd"/>
-      <w:r>
-        <w:rPr>
-          <w:rFonts w:ascii="Times New Roman" w:eastAsia="Roboto" w:hAnsi="Times New Roman" w:cs="Times New Roman"/>
-        </w:rPr>
-        <w:t xml:space="preserve"> the </w:t>
+        <w:t xml:space="preserve"> (it return the </w:t>
       </w:r>
       <w:proofErr w:type="spellStart"/>
       <w:r>
@@ -2208,16 +2080,8 @@
         <w:rPr>
           <w:rFonts w:ascii="Times New Roman" w:eastAsia="Roboto" w:hAnsi="Times New Roman" w:cs="Times New Roman"/>
         </w:rPr>
-        <w:t xml:space="preserve">un the following commands to provision the infrastructure on </w:t>
-      </w:r>
-      <w:proofErr w:type="gramStart"/>
-      <w:r>
-        <w:rPr>
-          <w:rFonts w:ascii="Times New Roman" w:eastAsia="Roboto" w:hAnsi="Times New Roman" w:cs="Times New Roman"/>
-        </w:rPr>
-        <w:t>AWS</w:t>
-      </w:r>
-      <w:proofErr w:type="gramEnd"/>
+        <w:t>un the following commands to provision the infrastructure on AWS</w:t>
+      </w:r>
     </w:p>
     <w:p>
       <w:pPr>
@@ -2285,21 +2149,7 @@
         <w:rPr>
           <w:rFonts w:ascii="Times New Roman" w:eastAsia="Roboto" w:hAnsi="Times New Roman" w:cs="Times New Roman"/>
         </w:rPr>
-        <w:t xml:space="preserve"> provider is previously downloaded on local machine if </w:t>
-      </w:r>
-      <w:proofErr w:type="gramStart"/>
-      <w:r>
-        <w:rPr>
-          <w:rFonts w:ascii="Times New Roman" w:eastAsia="Roboto" w:hAnsi="Times New Roman" w:cs="Times New Roman"/>
-        </w:rPr>
-        <w:t>by pass</w:t>
-      </w:r>
-      <w:proofErr w:type="gramEnd"/>
-      <w:r>
-        <w:rPr>
-          <w:rFonts w:ascii="Times New Roman" w:eastAsia="Roboto" w:hAnsi="Times New Roman" w:cs="Times New Roman"/>
-        </w:rPr>
-        <w:t xml:space="preserve"> downloading if not it download the </w:t>
+        <w:t xml:space="preserve"> provider is previously downloaded on local machine if by pass downloading if not it download the </w:t>
       </w:r>
       <w:proofErr w:type="spellStart"/>
       <w:r>
@@ -2859,14 +2709,7 @@
         <w:rPr>
           <w:rFonts w:ascii="Times New Roman" w:eastAsia="Roboto" w:hAnsi="Times New Roman" w:cs="Times New Roman"/>
         </w:rPr>
-        <w:t>eks-</w:t>
-      </w:r>
-      <w:proofErr w:type="gramStart"/>
-      <w:r>
-        <w:rPr>
-          <w:rFonts w:ascii="Times New Roman" w:eastAsia="Roboto" w:hAnsi="Times New Roman" w:cs="Times New Roman"/>
-        </w:rPr>
-        <w:t>cluster</w:t>
+        <w:t>eks-cluster</w:t>
       </w:r>
       <w:r>
         <w:rPr>
@@ -2875,7 +2718,6 @@
         <w:t>,sh</w:t>
       </w:r>
       <w:proofErr w:type="spellEnd"/>
-      <w:proofErr w:type="gramEnd"/>
     </w:p>
     <w:p>
       <w:pPr>
@@ -2902,17 +2744,9 @@
         <w:rPr>
           <w:rFonts w:ascii="Times New Roman" w:eastAsia="Roboto" w:hAnsi="Times New Roman" w:cs="Times New Roman"/>
         </w:rPr>
-        <w:t>Helloworld-</w:t>
-      </w:r>
-      <w:proofErr w:type="gramStart"/>
-      <w:r>
-        <w:rPr>
-          <w:rFonts w:ascii="Times New Roman" w:eastAsia="Roboto" w:hAnsi="Times New Roman" w:cs="Times New Roman"/>
-        </w:rPr>
-        <w:t>deployment.yaml</w:t>
+        <w:t>Helloworld-deployment.yaml</w:t>
       </w:r>
       <w:proofErr w:type="spellEnd"/>
-      <w:proofErr w:type="gramEnd"/>
     </w:p>
     <w:p>
       <w:pPr>
@@ -3301,16 +3135,20 @@
         <w:rPr>
           <w:rFonts w:ascii="Times New Roman" w:eastAsia="Roboto" w:hAnsi="Times New Roman" w:cs="Times New Roman"/>
         </w:rPr>
-        <w:t xml:space="preserve">-cli and terraform installation on the local </w:t>
-      </w:r>
-      <w:proofErr w:type="gramStart"/>
-      <w:r>
-        <w:rPr>
-          <w:rFonts w:ascii="Times New Roman" w:eastAsia="Roboto" w:hAnsi="Times New Roman" w:cs="Times New Roman"/>
-        </w:rPr>
-        <w:t>machine</w:t>
-      </w:r>
-      <w:proofErr w:type="gramEnd"/>
+        <w:t>-cli</w:t>
+      </w:r>
+      <w:r>
+        <w:rPr>
+          <w:rFonts w:ascii="Times New Roman" w:eastAsia="Roboto" w:hAnsi="Times New Roman" w:cs="Times New Roman"/>
+        </w:rPr>
+        <w:t>, helm</w:t>
+      </w:r>
+      <w:r>
+        <w:rPr>
+          <w:rFonts w:ascii="Times New Roman" w:eastAsia="Roboto" w:hAnsi="Times New Roman" w:cs="Times New Roman"/>
+        </w:rPr>
+        <w:t xml:space="preserve"> and terraform installation on the local machine</w:t>
+      </w:r>
     </w:p>
     <w:p>
       <w:pPr>
@@ -3338,7 +3176,6 @@
         <w:t xml:space="preserve">Docker Account and configuring credentials in </w:t>
       </w:r>
       <w:proofErr w:type="spellStart"/>
-      <w:proofErr w:type="gramStart"/>
       <w:r>
         <w:rPr>
           <w:rFonts w:ascii="Times New Roman" w:eastAsia="Roboto" w:hAnsi="Times New Roman" w:cs="Times New Roman"/>
@@ -3346,7 +3183,6 @@
         <w:t>jenkins</w:t>
       </w:r>
       <w:proofErr w:type="spellEnd"/>
-      <w:proofErr w:type="gramEnd"/>
     </w:p>
     <w:p>
       <w:pPr>
@@ -3431,14 +3267,7 @@
         <w:rPr>
           <w:rFonts w:ascii="Times New Roman" w:eastAsia="Roboto" w:hAnsi="Times New Roman" w:cs="Times New Roman"/>
         </w:rPr>
-        <w:t xml:space="preserve">Configuring </w:t>
-      </w:r>
-      <w:proofErr w:type="gramStart"/>
-      <w:r>
-        <w:rPr>
-          <w:rFonts w:ascii="Times New Roman" w:eastAsia="Roboto" w:hAnsi="Times New Roman" w:cs="Times New Roman"/>
-        </w:rPr>
-        <w:t>the .</w:t>
+        <w:t>Configuring the .</w:t>
       </w:r>
       <w:proofErr w:type="spellStart"/>
       <w:r>
@@ -3448,7 +3277,6 @@
         <w:t>kubeconfig</w:t>
       </w:r>
       <w:proofErr w:type="spellEnd"/>
-      <w:proofErr w:type="gramEnd"/>
       <w:r>
         <w:rPr>
           <w:rFonts w:ascii="Times New Roman" w:eastAsia="Roboto" w:hAnsi="Times New Roman" w:cs="Times New Roman"/>
@@ -3479,21 +3307,7 @@
         <w:rPr>
           <w:rFonts w:ascii="Times New Roman" w:eastAsia="Roboto" w:hAnsi="Times New Roman" w:cs="Times New Roman"/>
         </w:rPr>
-        <w:t xml:space="preserve">Assuming we have already installed and configured </w:t>
-      </w:r>
-      <w:proofErr w:type="gramStart"/>
-      <w:r>
-        <w:rPr>
-          <w:rFonts w:ascii="Times New Roman" w:eastAsia="Roboto" w:hAnsi="Times New Roman" w:cs="Times New Roman"/>
-        </w:rPr>
-        <w:t>the Elastic</w:t>
-      </w:r>
-      <w:proofErr w:type="gramEnd"/>
-      <w:r>
-        <w:rPr>
-          <w:rFonts w:ascii="Times New Roman" w:eastAsia="Roboto" w:hAnsi="Times New Roman" w:cs="Times New Roman"/>
-        </w:rPr>
-        <w:t xml:space="preserve"> Search that we will be using it in the </w:t>
+        <w:t xml:space="preserve">Assuming we have already installed and configured the Elastic Search that we will be using it in the </w:t>
       </w:r>
       <w:proofErr w:type="spellStart"/>
       <w:r>
@@ -3717,21 +3531,7 @@
         <w:rPr>
           <w:rFonts w:ascii="Times New Roman" w:eastAsia="Roboto" w:hAnsi="Times New Roman" w:cs="Times New Roman"/>
         </w:rPr>
-        <w:t xml:space="preserve">Kubernetes cluster consists of pods, nodes, </w:t>
-      </w:r>
-      <w:proofErr w:type="gramStart"/>
-      <w:r>
-        <w:rPr>
-          <w:rFonts w:ascii="Times New Roman" w:eastAsia="Roboto" w:hAnsi="Times New Roman" w:cs="Times New Roman"/>
-        </w:rPr>
-        <w:t>applications</w:t>
-      </w:r>
-      <w:proofErr w:type="gramEnd"/>
-      <w:r>
-        <w:rPr>
-          <w:rFonts w:ascii="Times New Roman" w:eastAsia="Roboto" w:hAnsi="Times New Roman" w:cs="Times New Roman"/>
-        </w:rPr>
-        <w:t xml:space="preserve"> and services. To monitor these components as we are using Prometheus. </w:t>
+        <w:t xml:space="preserve">Kubernetes cluster consists of pods, nodes, applications and services. To monitor these components as we are using Prometheus. </w:t>
       </w:r>
     </w:p>
     <w:p>
@@ -3881,16 +3681,8 @@
         <w:rPr>
           <w:rFonts w:ascii="Times New Roman" w:eastAsia="Roboto" w:hAnsi="Times New Roman" w:cs="Times New Roman"/>
         </w:rPr>
-        <w:t xml:space="preserve">Go to the Prometheus folder and tun the following steps to deploy </w:t>
-      </w:r>
-      <w:proofErr w:type="gramStart"/>
-      <w:r>
-        <w:rPr>
-          <w:rFonts w:ascii="Times New Roman" w:eastAsia="Roboto" w:hAnsi="Times New Roman" w:cs="Times New Roman"/>
-        </w:rPr>
-        <w:t>Prometheus</w:t>
-      </w:r>
-      <w:proofErr w:type="gramEnd"/>
+        <w:t>Go to the Prometheus folder and tun the following steps to deploy Prometheus</w:t>
+      </w:r>
     </w:p>
     <w:p>
       <w:pPr>
@@ -3930,16 +3722,8 @@
         <w:rPr>
           <w:rFonts w:ascii="Times New Roman" w:eastAsia="Roboto" w:hAnsi="Times New Roman" w:cs="Times New Roman"/>
         </w:rPr>
-        <w:t xml:space="preserve">Create monitoring namespace for </w:t>
-      </w:r>
-      <w:proofErr w:type="gramStart"/>
-      <w:r>
-        <w:rPr>
-          <w:rFonts w:ascii="Times New Roman" w:eastAsia="Roboto" w:hAnsi="Times New Roman" w:cs="Times New Roman"/>
-        </w:rPr>
-        <w:t>isolation</w:t>
-      </w:r>
-      <w:proofErr w:type="gramEnd"/>
+        <w:t>Create monitoring namespace for isolation</w:t>
+      </w:r>
     </w:p>
     <w:p>
       <w:pPr>
@@ -3983,16 +3767,8 @@
         <w:rPr>
           <w:rFonts w:ascii="Times New Roman" w:eastAsia="Roboto" w:hAnsi="Times New Roman" w:cs="Times New Roman"/>
         </w:rPr>
-        <w:t xml:space="preserve"> create namespace </w:t>
-      </w:r>
-      <w:proofErr w:type="gramStart"/>
-      <w:r>
-        <w:rPr>
-          <w:rFonts w:ascii="Times New Roman" w:eastAsia="Roboto" w:hAnsi="Times New Roman" w:cs="Times New Roman"/>
-        </w:rPr>
-        <w:t>monitoring</w:t>
-      </w:r>
-      <w:proofErr w:type="gramEnd"/>
+        <w:t xml:space="preserve"> create namespace monitoring</w:t>
+      </w:r>
     </w:p>
     <w:p>
       <w:pPr>
@@ -4033,21 +3809,7 @@
         <w:rPr>
           <w:rFonts w:ascii="Times New Roman" w:eastAsia="Roboto" w:hAnsi="Times New Roman" w:cs="Times New Roman"/>
         </w:rPr>
-        <w:t xml:space="preserve">Create Service Account, Cluster </w:t>
-      </w:r>
-      <w:proofErr w:type="gramStart"/>
-      <w:r>
-        <w:rPr>
-          <w:rFonts w:ascii="Times New Roman" w:eastAsia="Roboto" w:hAnsi="Times New Roman" w:cs="Times New Roman"/>
-        </w:rPr>
-        <w:t>Role</w:t>
-      </w:r>
-      <w:proofErr w:type="gramEnd"/>
-      <w:r>
-        <w:rPr>
-          <w:rFonts w:ascii="Times New Roman" w:eastAsia="Roboto" w:hAnsi="Times New Roman" w:cs="Times New Roman"/>
-        </w:rPr>
-        <w:t xml:space="preserve"> and Cluster Role Binding Objects.</w:t>
+        <w:t>Create Service Account, Cluster Role and Cluster Role Binding Objects.</w:t>
       </w:r>
     </w:p>
     <w:p>
@@ -4101,7 +3863,6 @@
         <w:t>Prometheus-</w:t>
       </w:r>
       <w:proofErr w:type="spellStart"/>
-      <w:proofErr w:type="gramStart"/>
       <w:r>
         <w:rPr>
           <w:rFonts w:ascii="Times New Roman" w:eastAsia="Roboto" w:hAnsi="Times New Roman" w:cs="Times New Roman"/>
@@ -4115,7 +3876,6 @@
         <w:t>.yaml</w:t>
       </w:r>
       <w:proofErr w:type="spellEnd"/>
-      <w:proofErr w:type="gramEnd"/>
     </w:p>
     <w:p>
       <w:pPr>
@@ -4161,16 +3921,8 @@
         <w:rPr>
           <w:rFonts w:ascii="Times New Roman" w:eastAsia="Roboto" w:hAnsi="Times New Roman" w:cs="Times New Roman"/>
         </w:rPr>
-        <w:t xml:space="preserve">Persistent Volume and Persistent Volume Claim to store the scraping </w:t>
-      </w:r>
-      <w:proofErr w:type="gramStart"/>
-      <w:r>
-        <w:rPr>
-          <w:rFonts w:ascii="Times New Roman" w:eastAsia="Roboto" w:hAnsi="Times New Roman" w:cs="Times New Roman"/>
-        </w:rPr>
-        <w:t>data</w:t>
-      </w:r>
-      <w:proofErr w:type="gramEnd"/>
+        <w:t>Persistent Volume and Persistent Volume Claim to store the scraping data</w:t>
+      </w:r>
       <w:r>
         <w:rPr>
           <w:rFonts w:ascii="Times New Roman" w:eastAsia="Roboto" w:hAnsi="Times New Roman" w:cs="Times New Roman"/>
@@ -4229,7 +3981,6 @@
         <w:t>Prometheus-</w:t>
       </w:r>
       <w:proofErr w:type="spellStart"/>
-      <w:proofErr w:type="gramStart"/>
       <w:r>
         <w:rPr>
           <w:rFonts w:ascii="Times New Roman" w:eastAsia="Roboto" w:hAnsi="Times New Roman" w:cs="Times New Roman"/>
@@ -4243,7 +3994,6 @@
         <w:t>.yaml</w:t>
       </w:r>
       <w:proofErr w:type="spellEnd"/>
-      <w:proofErr w:type="gramEnd"/>
     </w:p>
     <w:p>
       <w:pPr>
@@ -4337,7 +4087,6 @@
         <w:t>Prometheus-</w:t>
       </w:r>
       <w:proofErr w:type="spellStart"/>
-      <w:proofErr w:type="gramStart"/>
       <w:r>
         <w:rPr>
           <w:rFonts w:ascii="Times New Roman" w:eastAsia="Roboto" w:hAnsi="Times New Roman" w:cs="Times New Roman"/>
@@ -4345,7 +4094,6 @@
         <w:t>cm.yaml</w:t>
       </w:r>
       <w:proofErr w:type="spellEnd"/>
-      <w:proofErr w:type="gramEnd"/>
     </w:p>
     <w:p>
       <w:pPr>
@@ -4387,6 +4135,12 @@
         </w:rPr>
         <w:t>Now start Scraping the component</w:t>
       </w:r>
+      <w:r>
+        <w:rPr>
+          <w:rFonts w:ascii="Times New Roman" w:eastAsia="Roboto" w:hAnsi="Times New Roman" w:cs="Times New Roman"/>
+        </w:rPr>
+        <w:t>s</w:t>
+      </w:r>
     </w:p>
     <w:p>
       <w:pPr>
@@ -4698,7 +4452,6 @@
         <w:t>Prometheus-</w:t>
       </w:r>
       <w:proofErr w:type="spellStart"/>
-      <w:proofErr w:type="gramStart"/>
       <w:r>
         <w:rPr>
           <w:rFonts w:ascii="Times New Roman" w:eastAsia="Roboto" w:hAnsi="Times New Roman" w:cs="Times New Roman"/>
@@ -4706,7 +4459,6 @@
         <w:t>service.yaml</w:t>
       </w:r>
       <w:proofErr w:type="spellEnd"/>
-      <w:proofErr w:type="gramEnd"/>
     </w:p>
     <w:p>
       <w:pPr>
@@ -4756,6 +4508,256 @@
         </w:pBdr>
         <w:rPr>
           <w:rFonts w:ascii="Times New Roman" w:eastAsia="Roboto" w:hAnsi="Times New Roman" w:cs="Times New Roman"/>
+        </w:rPr>
+      </w:pPr>
+    </w:p>
+    <w:p>
+      <w:pPr>
+        <w:widowControl w:val="0"/>
+        <w:pBdr>
+          <w:top w:val="nil"/>
+          <w:left w:val="nil"/>
+          <w:bottom w:val="nil"/>
+          <w:right w:val="nil"/>
+          <w:between w:val="nil"/>
+        </w:pBdr>
+        <w:rPr>
+          <w:rFonts w:ascii="Times New Roman" w:eastAsia="Roboto" w:hAnsi="Times New Roman" w:cs="Times New Roman"/>
+        </w:rPr>
+      </w:pPr>
+      <w:r>
+        <w:rPr>
+          <w:rFonts w:ascii="Times New Roman" w:eastAsia="Roboto" w:hAnsi="Times New Roman" w:cs="Times New Roman"/>
+        </w:rPr>
+        <w:lastRenderedPageBreak/>
+        <w:t>Monitoring Web Application in Prometheus</w:t>
+      </w:r>
+    </w:p>
+    <w:p>
+      <w:pPr>
+        <w:widowControl w:val="0"/>
+        <w:pBdr>
+          <w:top w:val="nil"/>
+          <w:left w:val="nil"/>
+          <w:bottom w:val="nil"/>
+          <w:right w:val="nil"/>
+          <w:between w:val="nil"/>
+        </w:pBdr>
+        <w:rPr>
+          <w:rFonts w:ascii="Times New Roman" w:eastAsia="Roboto" w:hAnsi="Times New Roman" w:cs="Times New Roman"/>
+        </w:rPr>
+      </w:pPr>
+    </w:p>
+    <w:p>
+      <w:pPr>
+        <w:pStyle w:val="ListParagraph"/>
+        <w:widowControl w:val="0"/>
+        <w:numPr>
+          <w:ilvl w:val="0"/>
+          <w:numId w:val="14"/>
+        </w:numPr>
+        <w:pBdr>
+          <w:top w:val="nil"/>
+          <w:left w:val="nil"/>
+          <w:bottom w:val="nil"/>
+          <w:right w:val="nil"/>
+          <w:between w:val="nil"/>
+        </w:pBdr>
+        <w:rPr>
+          <w:rFonts w:ascii="Times New Roman" w:eastAsia="Roboto" w:hAnsi="Times New Roman" w:cs="Times New Roman"/>
+        </w:rPr>
+      </w:pPr>
+      <w:r>
+        <w:rPr>
+          <w:rFonts w:ascii="Times New Roman" w:eastAsia="Roboto" w:hAnsi="Times New Roman" w:cs="Times New Roman"/>
+        </w:rPr>
+        <w:t>Use Prometheus Client Library for Python</w:t>
+      </w:r>
+    </w:p>
+    <w:p>
+      <w:pPr>
+        <w:pStyle w:val="ListParagraph"/>
+        <w:widowControl w:val="0"/>
+        <w:numPr>
+          <w:ilvl w:val="0"/>
+          <w:numId w:val="14"/>
+        </w:numPr>
+        <w:pBdr>
+          <w:top w:val="nil"/>
+          <w:left w:val="nil"/>
+          <w:bottom w:val="nil"/>
+          <w:right w:val="nil"/>
+          <w:between w:val="nil"/>
+        </w:pBdr>
+        <w:rPr>
+          <w:rFonts w:ascii="Times New Roman" w:eastAsia="Roboto" w:hAnsi="Times New Roman" w:cs="Times New Roman"/>
+        </w:rPr>
+      </w:pPr>
+      <w:r>
+        <w:rPr>
+          <w:rFonts w:ascii="Times New Roman" w:eastAsia="Roboto" w:hAnsi="Times New Roman" w:cs="Times New Roman"/>
+        </w:rPr>
+        <w:t xml:space="preserve">Create a </w:t>
+      </w:r>
+      <w:r>
+        <w:rPr>
+          <w:rFonts w:ascii="Times New Roman" w:eastAsia="Roboto" w:hAnsi="Times New Roman" w:cs="Times New Roman"/>
+        </w:rPr>
+        <w:t>route</w:t>
+      </w:r>
+      <w:r>
+        <w:rPr>
+          <w:rFonts w:ascii="Times New Roman" w:eastAsia="Roboto" w:hAnsi="Times New Roman" w:cs="Times New Roman"/>
+        </w:rPr>
+        <w:t xml:space="preserve"> in application and monitor these routes</w:t>
+      </w:r>
+    </w:p>
+    <w:p>
+      <w:pPr>
+        <w:pStyle w:val="ListParagraph"/>
+        <w:widowControl w:val="0"/>
+        <w:numPr>
+          <w:ilvl w:val="0"/>
+          <w:numId w:val="14"/>
+        </w:numPr>
+        <w:pBdr>
+          <w:top w:val="nil"/>
+          <w:left w:val="nil"/>
+          <w:bottom w:val="nil"/>
+          <w:right w:val="nil"/>
+          <w:between w:val="nil"/>
+        </w:pBdr>
+        <w:rPr>
+          <w:rFonts w:ascii="Times New Roman" w:eastAsia="Roboto" w:hAnsi="Times New Roman" w:cs="Times New Roman"/>
+        </w:rPr>
+      </w:pPr>
+      <w:r>
+        <w:rPr>
+          <w:rFonts w:ascii="Times New Roman" w:eastAsia="Roboto" w:hAnsi="Times New Roman" w:cs="Times New Roman"/>
+        </w:rPr>
+        <w:t xml:space="preserve">We can use curl to the endpoint to generate the </w:t>
+      </w:r>
+      <w:r>
+        <w:rPr>
+          <w:rFonts w:ascii="Times New Roman" w:eastAsia="Roboto" w:hAnsi="Times New Roman" w:cs="Times New Roman"/>
+        </w:rPr>
+        <w:t>traffic.</w:t>
+      </w:r>
+    </w:p>
+    <w:p>
+      <w:pPr>
+        <w:pStyle w:val="ListParagraph"/>
+        <w:widowControl w:val="0"/>
+        <w:numPr>
+          <w:ilvl w:val="0"/>
+          <w:numId w:val="14"/>
+        </w:numPr>
+        <w:pBdr>
+          <w:top w:val="nil"/>
+          <w:left w:val="nil"/>
+          <w:bottom w:val="nil"/>
+          <w:right w:val="nil"/>
+          <w:between w:val="nil"/>
+        </w:pBdr>
+        <w:rPr>
+          <w:rFonts w:ascii="Times New Roman" w:eastAsia="Roboto" w:hAnsi="Times New Roman" w:cs="Times New Roman"/>
+        </w:rPr>
+      </w:pPr>
+      <w:r>
+        <w:rPr>
+          <w:rFonts w:ascii="Times New Roman" w:eastAsia="Roboto" w:hAnsi="Times New Roman" w:cs="Times New Roman"/>
+        </w:rPr>
+        <w:t>Configure Counter and Histogram metric types</w:t>
+      </w:r>
+    </w:p>
+    <w:p>
+      <w:pPr>
+        <w:pStyle w:val="ListParagraph"/>
+        <w:widowControl w:val="0"/>
+        <w:numPr>
+          <w:ilvl w:val="0"/>
+          <w:numId w:val="14"/>
+        </w:numPr>
+        <w:pBdr>
+          <w:top w:val="nil"/>
+          <w:left w:val="nil"/>
+          <w:bottom w:val="nil"/>
+          <w:right w:val="nil"/>
+          <w:between w:val="nil"/>
+        </w:pBdr>
+        <w:rPr>
+          <w:rFonts w:ascii="Times New Roman" w:eastAsia="Roboto" w:hAnsi="Times New Roman" w:cs="Times New Roman"/>
+        </w:rPr>
+      </w:pPr>
+      <w:r>
+        <w:rPr>
+          <w:rFonts w:ascii="Times New Roman" w:eastAsia="Roboto" w:hAnsi="Times New Roman" w:cs="Times New Roman"/>
+        </w:rPr>
+        <w:t xml:space="preserve">Counter to capture the </w:t>
+      </w:r>
+      <w:r>
+        <w:rPr>
+          <w:rFonts w:ascii="Times New Roman" w:eastAsia="Roboto" w:hAnsi="Times New Roman" w:cs="Times New Roman"/>
+        </w:rPr>
+        <w:t>number</w:t>
+      </w:r>
+      <w:r>
+        <w:rPr>
+          <w:rFonts w:ascii="Times New Roman" w:eastAsia="Roboto" w:hAnsi="Times New Roman" w:cs="Times New Roman"/>
+        </w:rPr>
+        <w:t xml:space="preserve"> of times the endpoint is hit and Histogram to capture the latency of the requests.</w:t>
+      </w:r>
+    </w:p>
+    <w:p>
+      <w:pPr>
+        <w:pStyle w:val="ListParagraph"/>
+        <w:widowControl w:val="0"/>
+        <w:numPr>
+          <w:ilvl w:val="0"/>
+          <w:numId w:val="14"/>
+        </w:numPr>
+        <w:pBdr>
+          <w:top w:val="nil"/>
+          <w:left w:val="nil"/>
+          <w:bottom w:val="nil"/>
+          <w:right w:val="nil"/>
+          <w:between w:val="nil"/>
+        </w:pBdr>
+        <w:rPr>
+          <w:rFonts w:ascii="Times New Roman" w:eastAsia="Roboto" w:hAnsi="Times New Roman" w:cs="Times New Roman"/>
+        </w:rPr>
+      </w:pPr>
+      <w:r>
+        <w:rPr>
+          <w:rFonts w:ascii="Times New Roman" w:eastAsia="Roboto" w:hAnsi="Times New Roman" w:cs="Times New Roman"/>
+        </w:rPr>
+        <w:t xml:space="preserve">Execute the queries in </w:t>
+      </w:r>
+      <w:r>
+        <w:rPr>
+          <w:rFonts w:ascii="Times New Roman" w:eastAsia="Roboto" w:hAnsi="Times New Roman" w:cs="Times New Roman"/>
+        </w:rPr>
+        <w:t>Prometheus</w:t>
+      </w:r>
+      <w:r>
+        <w:rPr>
+          <w:rFonts w:ascii="Times New Roman" w:eastAsia="Roboto" w:hAnsi="Times New Roman" w:cs="Times New Roman"/>
+        </w:rPr>
+        <w:t xml:space="preserve"> to get the data collected from the application.</w:t>
+      </w:r>
+    </w:p>
+    <w:p>
+      <w:pPr>
+        <w:widowControl w:val="0"/>
+        <w:pBdr>
+          <w:top w:val="nil"/>
+          <w:left w:val="nil"/>
+          <w:bottom w:val="nil"/>
+          <w:right w:val="nil"/>
+          <w:between w:val="nil"/>
+        </w:pBdr>
+        <w:rPr>
+          <w:rFonts w:ascii="Times New Roman" w:eastAsia="Roboto" w:hAnsi="Times New Roman" w:cs="Times New Roman"/>
           <w:b/>
           <w:bCs/>
           <w:color w:val="FF0000"/>
@@ -4779,6 +4781,24 @@
           <w:color w:val="FF0000"/>
         </w:rPr>
       </w:pPr>
+    </w:p>
+    <w:p>
+      <w:pPr>
+        <w:widowControl w:val="0"/>
+        <w:pBdr>
+          <w:top w:val="nil"/>
+          <w:left w:val="nil"/>
+          <w:bottom w:val="nil"/>
+          <w:right w:val="nil"/>
+          <w:between w:val="nil"/>
+        </w:pBdr>
+        <w:rPr>
+          <w:rFonts w:ascii="Times New Roman" w:eastAsia="Roboto" w:hAnsi="Times New Roman" w:cs="Times New Roman"/>
+          <w:b/>
+          <w:bCs/>
+          <w:color w:val="FF0000"/>
+        </w:rPr>
+      </w:pPr>
       <w:proofErr w:type="spellStart"/>
       <w:r>
         <w:rPr>
@@ -4787,7 +4807,6 @@
           <w:bCs/>
           <w:color w:val="FF0000"/>
         </w:rPr>
-        <w:lastRenderedPageBreak/>
         <w:t>Fluentd</w:t>
       </w:r>
       <w:proofErr w:type="spellEnd"/>
@@ -4860,47 +4879,17 @@
         </w:rPr>
         <w:t xml:space="preserve"> collects all these data and </w:t>
       </w:r>
-      <w:proofErr w:type="gramStart"/>
-      <w:r>
-        <w:rPr>
-          <w:rFonts w:ascii="Times New Roman" w:eastAsia="Roboto" w:hAnsi="Times New Roman" w:cs="Times New Roman"/>
-        </w:rPr>
-        <w:t>process</w:t>
-      </w:r>
-      <w:proofErr w:type="gramEnd"/>
-      <w:r>
-        <w:rPr>
-          <w:rFonts w:ascii="Times New Roman" w:eastAsia="Roboto" w:hAnsi="Times New Roman" w:cs="Times New Roman"/>
-        </w:rPr>
-        <w:t xml:space="preserve"> into unified format. Tags, </w:t>
-      </w:r>
-      <w:proofErr w:type="gramStart"/>
-      <w:r>
-        <w:rPr>
-          <w:rFonts w:ascii="Times New Roman" w:eastAsia="Roboto" w:hAnsi="Times New Roman" w:cs="Times New Roman"/>
-        </w:rPr>
-        <w:t>filter</w:t>
-      </w:r>
-      <w:proofErr w:type="gramEnd"/>
-      <w:r>
-        <w:rPr>
-          <w:rFonts w:ascii="Times New Roman" w:eastAsia="Roboto" w:hAnsi="Times New Roman" w:cs="Times New Roman"/>
-        </w:rPr>
-        <w:t xml:space="preserve"> and parsers will </w:t>
-      </w:r>
-      <w:proofErr w:type="gramStart"/>
-      <w:r>
-        <w:rPr>
-          <w:rFonts w:ascii="Times New Roman" w:eastAsia="Roboto" w:hAnsi="Times New Roman" w:cs="Times New Roman"/>
-        </w:rPr>
-        <w:t>pay</w:t>
-      </w:r>
-      <w:proofErr w:type="gramEnd"/>
-      <w:r>
-        <w:rPr>
-          <w:rFonts w:ascii="Times New Roman" w:eastAsia="Roboto" w:hAnsi="Times New Roman" w:cs="Times New Roman"/>
-        </w:rPr>
-        <w:t xml:space="preserve"> key role in grouping and processing.</w:t>
+      <w:r>
+        <w:rPr>
+          <w:rFonts w:ascii="Times New Roman" w:eastAsia="Roboto" w:hAnsi="Times New Roman" w:cs="Times New Roman"/>
+        </w:rPr>
+        <w:t>processes it</w:t>
+      </w:r>
+      <w:r>
+        <w:rPr>
+          <w:rFonts w:ascii="Times New Roman" w:eastAsia="Roboto" w:hAnsi="Times New Roman" w:cs="Times New Roman"/>
+        </w:rPr>
+        <w:t xml:space="preserve"> into unified format. Tags, filter and parsers will pay key role in grouping and processing.</w:t>
       </w:r>
     </w:p>
     <w:p>
@@ -4950,16 +4939,8 @@
         <w:rPr>
           <w:rFonts w:ascii="Times New Roman" w:eastAsia="Roboto" w:hAnsi="Times New Roman" w:cs="Times New Roman"/>
         </w:rPr>
-        <w:t xml:space="preserve"> deployment on the </w:t>
-      </w:r>
-      <w:proofErr w:type="gramStart"/>
-      <w:r>
-        <w:rPr>
-          <w:rFonts w:ascii="Times New Roman" w:eastAsia="Roboto" w:hAnsi="Times New Roman" w:cs="Times New Roman"/>
-        </w:rPr>
-        <w:t>cluster</w:t>
-      </w:r>
-      <w:proofErr w:type="gramEnd"/>
+        <w:t xml:space="preserve"> deployment on the cluster</w:t>
+      </w:r>
     </w:p>
     <w:p>
       <w:pPr>
@@ -4999,21 +4980,7 @@
         <w:rPr>
           <w:rFonts w:ascii="Times New Roman" w:eastAsia="Roboto" w:hAnsi="Times New Roman" w:cs="Times New Roman"/>
         </w:rPr>
-        <w:t xml:space="preserve">Create Service Account, Cluster </w:t>
-      </w:r>
-      <w:proofErr w:type="gramStart"/>
-      <w:r>
-        <w:rPr>
-          <w:rFonts w:ascii="Times New Roman" w:eastAsia="Roboto" w:hAnsi="Times New Roman" w:cs="Times New Roman"/>
-        </w:rPr>
-        <w:t>Role</w:t>
-      </w:r>
-      <w:proofErr w:type="gramEnd"/>
-      <w:r>
-        <w:rPr>
-          <w:rFonts w:ascii="Times New Roman" w:eastAsia="Roboto" w:hAnsi="Times New Roman" w:cs="Times New Roman"/>
-        </w:rPr>
-        <w:t xml:space="preserve"> and Cluster Role Binding objects.</w:t>
+        <w:t>Create Service Account, Cluster Role and Cluster Role Binding objects.</w:t>
       </w:r>
     </w:p>
     <w:p>
@@ -5058,28 +5025,14 @@
         <w:rPr>
           <w:rFonts w:ascii="Times New Roman" w:eastAsia="Roboto" w:hAnsi="Times New Roman" w:cs="Times New Roman"/>
         </w:rPr>
-        <w:t xml:space="preserve"> apply -</w:t>
-      </w:r>
-      <w:proofErr w:type="gramStart"/>
-      <w:r>
-        <w:rPr>
-          <w:rFonts w:ascii="Times New Roman" w:eastAsia="Roboto" w:hAnsi="Times New Roman" w:cs="Times New Roman"/>
-        </w:rPr>
-        <w:t xml:space="preserve">f  </w:t>
+        <w:t xml:space="preserve"> apply -f  </w:t>
       </w:r>
       <w:proofErr w:type="spellStart"/>
       <w:r>
         <w:rPr>
           <w:rFonts w:ascii="Times New Roman" w:eastAsia="Roboto" w:hAnsi="Times New Roman" w:cs="Times New Roman"/>
         </w:rPr>
-        <w:t>Fluentd</w:t>
-      </w:r>
-      <w:proofErr w:type="gramEnd"/>
-      <w:r>
-        <w:rPr>
-          <w:rFonts w:ascii="Times New Roman" w:eastAsia="Roboto" w:hAnsi="Times New Roman" w:cs="Times New Roman"/>
-        </w:rPr>
-        <w:t>-rbac.yaml</w:t>
+        <w:t>Fluentd-rbac.yaml</w:t>
       </w:r>
       <w:proofErr w:type="spellEnd"/>
     </w:p>
@@ -5188,28 +5141,14 @@
         <w:rPr>
           <w:rFonts w:ascii="Times New Roman" w:eastAsia="Roboto" w:hAnsi="Times New Roman" w:cs="Times New Roman"/>
         </w:rPr>
-        <w:t xml:space="preserve"> apply -</w:t>
-      </w:r>
-      <w:proofErr w:type="gramStart"/>
-      <w:r>
-        <w:rPr>
-          <w:rFonts w:ascii="Times New Roman" w:eastAsia="Roboto" w:hAnsi="Times New Roman" w:cs="Times New Roman"/>
-        </w:rPr>
-        <w:t xml:space="preserve">f  </w:t>
+        <w:t xml:space="preserve"> apply -f  </w:t>
       </w:r>
       <w:proofErr w:type="spellStart"/>
       <w:r>
         <w:rPr>
           <w:rFonts w:ascii="Times New Roman" w:eastAsia="Roboto" w:hAnsi="Times New Roman" w:cs="Times New Roman"/>
         </w:rPr>
-        <w:t>Fluentd</w:t>
-      </w:r>
-      <w:proofErr w:type="gramEnd"/>
-      <w:r>
-        <w:rPr>
-          <w:rFonts w:ascii="Times New Roman" w:eastAsia="Roboto" w:hAnsi="Times New Roman" w:cs="Times New Roman"/>
-        </w:rPr>
-        <w:t>-DS.yaml</w:t>
+        <w:t>Fluentd-DS.yaml</w:t>
       </w:r>
       <w:proofErr w:type="spellEnd"/>
     </w:p>
@@ -6414,6 +6353,95 @@
     </w:lvl>
   </w:abstractNum>
   <w:abstractNum w:abstractNumId="12" w15:restartNumberingAfterBreak="0">
+    <w:nsid w:val="65A8346D"/>
+    <w:multiLevelType w:val="hybridMultilevel"/>
+    <w:tmpl w:val="0B8A23B4"/>
+    <w:lvl w:ilvl="0" w:tplc="0409000F">
+      <w:start w:val="1"/>
+      <w:numFmt w:val="decimal"/>
+      <w:lvlText w:val="%1."/>
+      <w:lvlJc w:val="left"/>
+      <w:pPr>
+        <w:ind w:left="720" w:hanging="360"/>
+      </w:pPr>
+      <w:rPr>
+        <w:rFonts w:hint="default"/>
+      </w:rPr>
+    </w:lvl>
+    <w:lvl w:ilvl="1" w:tplc="04090019" w:tentative="1">
+      <w:start w:val="1"/>
+      <w:numFmt w:val="lowerLetter"/>
+      <w:lvlText w:val="%2."/>
+      <w:lvlJc w:val="left"/>
+      <w:pPr>
+        <w:ind w:left="1440" w:hanging="360"/>
+      </w:pPr>
+    </w:lvl>
+    <w:lvl w:ilvl="2" w:tplc="0409001B" w:tentative="1">
+      <w:start w:val="1"/>
+      <w:numFmt w:val="lowerRoman"/>
+      <w:lvlText w:val="%3."/>
+      <w:lvlJc w:val="right"/>
+      <w:pPr>
+        <w:ind w:left="2160" w:hanging="180"/>
+      </w:pPr>
+    </w:lvl>
+    <w:lvl w:ilvl="3" w:tplc="0409000F" w:tentative="1">
+      <w:start w:val="1"/>
+      <w:numFmt w:val="decimal"/>
+      <w:lvlText w:val="%4."/>
+      <w:lvlJc w:val="left"/>
+      <w:pPr>
+        <w:ind w:left="2880" w:hanging="360"/>
+      </w:pPr>
+    </w:lvl>
+    <w:lvl w:ilvl="4" w:tplc="04090019" w:tentative="1">
+      <w:start w:val="1"/>
+      <w:numFmt w:val="lowerLetter"/>
+      <w:lvlText w:val="%5."/>
+      <w:lvlJc w:val="left"/>
+      <w:pPr>
+        <w:ind w:left="3600" w:hanging="360"/>
+      </w:pPr>
+    </w:lvl>
+    <w:lvl w:ilvl="5" w:tplc="0409001B" w:tentative="1">
+      <w:start w:val="1"/>
+      <w:numFmt w:val="lowerRoman"/>
+      <w:lvlText w:val="%6."/>
+      <w:lvlJc w:val="right"/>
+      <w:pPr>
+        <w:ind w:left="4320" w:hanging="180"/>
+      </w:pPr>
+    </w:lvl>
+    <w:lvl w:ilvl="6" w:tplc="0409000F" w:tentative="1">
+      <w:start w:val="1"/>
+      <w:numFmt w:val="decimal"/>
+      <w:lvlText w:val="%7."/>
+      <w:lvlJc w:val="left"/>
+      <w:pPr>
+        <w:ind w:left="5040" w:hanging="360"/>
+      </w:pPr>
+    </w:lvl>
+    <w:lvl w:ilvl="7" w:tplc="04090019" w:tentative="1">
+      <w:start w:val="1"/>
+      <w:numFmt w:val="lowerLetter"/>
+      <w:lvlText w:val="%8."/>
+      <w:lvlJc w:val="left"/>
+      <w:pPr>
+        <w:ind w:left="5760" w:hanging="360"/>
+      </w:pPr>
+    </w:lvl>
+    <w:lvl w:ilvl="8" w:tplc="0409001B" w:tentative="1">
+      <w:start w:val="1"/>
+      <w:numFmt w:val="lowerRoman"/>
+      <w:lvlText w:val="%9."/>
+      <w:lvlJc w:val="right"/>
+      <w:pPr>
+        <w:ind w:left="6480" w:hanging="180"/>
+      </w:pPr>
+    </w:lvl>
+  </w:abstractNum>
+  <w:abstractNum w:abstractNumId="13" w15:restartNumberingAfterBreak="0">
     <w:nsid w:val="671E40DB"/>
     <w:multiLevelType w:val="hybridMultilevel"/>
     <w:tmpl w:val="F65CCEE6"/>
@@ -6503,7 +6531,7 @@
     </w:lvl>
   </w:abstractNum>
   <w:num w:numId="1" w16cid:durableId="1259488410">
-    <w:abstractNumId w:val="12"/>
+    <w:abstractNumId w:val="13"/>
   </w:num>
   <w:num w:numId="2" w16cid:durableId="1368330788">
     <w:abstractNumId w:val="3"/>
@@ -6540,6 +6568,9 @@
   </w:num>
   <w:num w:numId="13" w16cid:durableId="1754011377">
     <w:abstractNumId w:val="7"/>
+  </w:num>
+  <w:num w:numId="14" w16cid:durableId="2111316903">
+    <w:abstractNumId w:val="12"/>
   </w:num>
 </w:numbering>
 </file>

</xml_diff>